<commit_message>
updated version date, and author name should be seblkma
</commit_message>
<xml_diff>
--- a/cppEchoServer/ReadMe.docx
+++ b/cppEchoServer/ReadMe.docx
@@ -209,29 +209,6 @@
         <w:t xml:space="preserve"> – this is the executable for the client application.</w:t>
       </w:r>
     </w:p>
-    <w:p/>
-    <w:p>
-      <w:pPr>
-        <w:pStyle w:val="Heading2"/>
-        <w:rPr>
-          <w:b/>
-        </w:rPr>
-      </w:pPr>
-      <w:r>
-        <w:rPr>
-          <w:b/>
-        </w:rPr>
-        <w:t>Running the Server and Client</w:t>
-      </w:r>
-    </w:p>
-    <w:p>
-      <w:pPr>
-        <w:rPr>
-          <w:sz w:val="22"/>
-          <w:szCs w:val="22"/>
-        </w:rPr>
-      </w:pPr>
-    </w:p>
     <w:p>
       <w:pPr>
         <w:autoSpaceDE w:val="0"/>
@@ -244,35 +221,6 @@
           <w:lang w:bidi="ar-SA"/>
         </w:rPr>
       </w:pPr>
-      <w:proofErr w:type="gramStart"/>
-      <w:r>
-        <w:rPr>
-          <w:rFonts w:asciiTheme="minorHAnsi" w:hAnsiTheme="minorHAnsi" w:cs="Consolas"/>
-          <w:sz w:val="22"/>
-          <w:szCs w:val="22"/>
-          <w:lang w:bidi="ar-SA"/>
-        </w:rPr>
-        <w:t>libCppSocket.dll</w:t>
-      </w:r>
-      <w:proofErr w:type="gramEnd"/>
-      <w:r>
-        <w:rPr>
-          <w:rFonts w:asciiTheme="minorHAnsi" w:hAnsiTheme="minorHAnsi" w:cs="Consolas"/>
-          <w:sz w:val="22"/>
-          <w:szCs w:val="22"/>
-          <w:lang w:bidi="ar-SA"/>
-        </w:rPr>
-        <w:t xml:space="preserve"> must be in runtime path</w:t>
-      </w:r>
-      <w:r>
-        <w:rPr>
-          <w:rFonts w:asciiTheme="minorHAnsi" w:hAnsiTheme="minorHAnsi" w:cs="Consolas"/>
-          <w:sz w:val="22"/>
-          <w:szCs w:val="22"/>
-          <w:lang w:bidi="ar-SA"/>
-        </w:rPr>
-        <w:t>.</w:t>
-      </w:r>
     </w:p>
     <w:p>
       <w:pPr>
@@ -293,8 +241,79 @@
           <w:szCs w:val="22"/>
           <w:lang w:bidi="ar-SA"/>
         </w:rPr>
-        <w:t>E.g.:</w:t>
-      </w:r>
+        <w:t>These</w:t>
+      </w:r>
+      <w:r>
+        <w:rPr>
+          <w:rFonts w:asciiTheme="minorHAnsi" w:hAnsiTheme="minorHAnsi" w:cs="Consolas"/>
+          <w:sz w:val="22"/>
+          <w:szCs w:val="22"/>
+          <w:lang w:bidi="ar-SA"/>
+        </w:rPr>
+        <w:t xml:space="preserve"> project</w:t>
+      </w:r>
+      <w:r>
+        <w:rPr>
+          <w:rFonts w:asciiTheme="minorHAnsi" w:hAnsiTheme="minorHAnsi" w:cs="Consolas"/>
+          <w:sz w:val="22"/>
+          <w:szCs w:val="22"/>
+          <w:lang w:bidi="ar-SA"/>
+        </w:rPr>
+        <w:t>s are</w:t>
+      </w:r>
+      <w:r>
+        <w:rPr>
+          <w:rFonts w:asciiTheme="minorHAnsi" w:hAnsiTheme="minorHAnsi" w:cs="Consolas"/>
+          <w:sz w:val="22"/>
+          <w:szCs w:val="22"/>
+          <w:lang w:bidi="ar-SA"/>
+        </w:rPr>
+        <w:t xml:space="preserve"> built using Eclipse C/C++ Development Tool (in particular MSYS64, </w:t>
+      </w:r>
+      <w:proofErr w:type="spellStart"/>
+      <w:r>
+        <w:rPr>
+          <w:rFonts w:asciiTheme="minorHAnsi" w:hAnsiTheme="minorHAnsi" w:cs="Consolas"/>
+          <w:sz w:val="22"/>
+          <w:szCs w:val="22"/>
+          <w:lang w:bidi="ar-SA"/>
+        </w:rPr>
+        <w:t>MinGW</w:t>
+      </w:r>
+      <w:proofErr w:type="spellEnd"/>
+      <w:r>
+        <w:rPr>
+          <w:rFonts w:asciiTheme="minorHAnsi" w:hAnsiTheme="minorHAnsi" w:cs="Consolas"/>
+          <w:sz w:val="22"/>
+          <w:szCs w:val="22"/>
+          <w:lang w:bidi="ar-SA"/>
+        </w:rPr>
+        <w:t xml:space="preserve"> GCC)</w:t>
+      </w:r>
+    </w:p>
+    <w:p/>
+    <w:p/>
+    <w:p>
+      <w:pPr>
+        <w:pStyle w:val="Heading2"/>
+        <w:rPr>
+          <w:b/>
+        </w:rPr>
+      </w:pPr>
+      <w:r>
+        <w:rPr>
+          <w:b/>
+        </w:rPr>
+        <w:t>Running the Server and Client</w:t>
+      </w:r>
+    </w:p>
+    <w:p>
+      <w:pPr>
+        <w:rPr>
+          <w:sz w:val="22"/>
+          <w:szCs w:val="22"/>
+        </w:rPr>
+      </w:pPr>
     </w:p>
     <w:p>
       <w:pPr>
@@ -316,7 +335,7 @@
           <w:szCs w:val="22"/>
           <w:lang w:bidi="ar-SA"/>
         </w:rPr>
-        <w:t>set</w:t>
+        <w:t>libCppSocket.dll</w:t>
       </w:r>
       <w:proofErr w:type="gramEnd"/>
       <w:r>
@@ -326,67 +345,16 @@
           <w:szCs w:val="22"/>
           <w:lang w:bidi="ar-SA"/>
         </w:rPr>
-        <w:t xml:space="preserve"> PATH=%PATH%;C:\</w:t>
-      </w:r>
-      <w:r>
-        <w:rPr>
-          <w:rFonts w:asciiTheme="minorHAnsi" w:hAnsiTheme="minorHAnsi" w:cs="Consolas"/>
-          <w:color w:val="000000"/>
-          <w:sz w:val="22"/>
-          <w:szCs w:val="22"/>
-          <w:u w:val="single"/>
-          <w:lang w:bidi="ar-SA"/>
-        </w:rPr>
-        <w:t>lma</w:t>
-      </w:r>
-      <w:r>
-        <w:rPr>
-          <w:rFonts w:asciiTheme="minorHAnsi" w:hAnsiTheme="minorHAnsi" w:cs="Consolas"/>
-          <w:sz w:val="22"/>
-          <w:szCs w:val="22"/>
-          <w:lang w:bidi="ar-SA"/>
-        </w:rPr>
-        <w:t>\</w:t>
-      </w:r>
-      <w:r>
-        <w:rPr>
-          <w:rFonts w:asciiTheme="minorHAnsi" w:hAnsiTheme="minorHAnsi" w:cs="Consolas"/>
-          <w:color w:val="000000"/>
-          <w:sz w:val="22"/>
-          <w:szCs w:val="22"/>
-          <w:u w:val="single"/>
-          <w:lang w:bidi="ar-SA"/>
-        </w:rPr>
-        <w:t>git</w:t>
-      </w:r>
-      <w:r>
-        <w:rPr>
-          <w:rFonts w:asciiTheme="minorHAnsi" w:hAnsiTheme="minorHAnsi" w:cs="Consolas"/>
-          <w:sz w:val="22"/>
-          <w:szCs w:val="22"/>
-          <w:lang w:bidi="ar-SA"/>
-        </w:rPr>
-        <w:t>\</w:t>
-      </w:r>
-      <w:r>
-        <w:rPr>
-          <w:rFonts w:asciiTheme="minorHAnsi" w:hAnsiTheme="minorHAnsi" w:cs="Consolas"/>
-          <w:color w:val="000000"/>
-          <w:sz w:val="22"/>
-          <w:szCs w:val="22"/>
-          <w:u w:val="single"/>
-          <w:lang w:bidi="ar-SA"/>
-        </w:rPr>
-        <w:t>codingforfun</w:t>
-      </w:r>
-      <w:r>
-        <w:rPr>
-          <w:rFonts w:asciiTheme="minorHAnsi" w:hAnsiTheme="minorHAnsi" w:cs="Consolas"/>
-          <w:sz w:val="22"/>
-          <w:szCs w:val="22"/>
-          <w:lang w:bidi="ar-SA"/>
-        </w:rPr>
-        <w:t>\cppSockets\Debug</w:t>
+        <w:t xml:space="preserve"> must be in runtime path</w:t>
+      </w:r>
+      <w:r>
+        <w:rPr>
+          <w:rFonts w:asciiTheme="minorHAnsi" w:hAnsiTheme="minorHAnsi" w:cs="Consolas"/>
+          <w:sz w:val="22"/>
+          <w:szCs w:val="22"/>
+          <w:lang w:bidi="ar-SA"/>
+        </w:rPr>
+        <w:t>.</w:t>
       </w:r>
     </w:p>
     <w:p>
@@ -401,6 +369,15 @@
           <w:lang w:bidi="ar-SA"/>
         </w:rPr>
       </w:pPr>
+      <w:r>
+        <w:rPr>
+          <w:rFonts w:asciiTheme="minorHAnsi" w:hAnsiTheme="minorHAnsi" w:cs="Consolas"/>
+          <w:sz w:val="22"/>
+          <w:szCs w:val="22"/>
+          <w:lang w:bidi="ar-SA"/>
+        </w:rPr>
+        <w:t>E.g.:</w:t>
+      </w:r>
     </w:p>
     <w:p>
       <w:pPr>
@@ -414,45 +391,85 @@
           <w:lang w:bidi="ar-SA"/>
         </w:rPr>
       </w:pPr>
-      <w:r>
-        <w:rPr>
-          <w:rFonts w:asciiTheme="minorHAnsi" w:hAnsiTheme="minorHAnsi" w:cs="Consolas"/>
-          <w:sz w:val="22"/>
-          <w:szCs w:val="22"/>
-          <w:lang w:bidi="ar-SA"/>
-        </w:rPr>
-        <w:t>To run the server, the command is “</w:t>
-      </w:r>
-      <w:proofErr w:type="spellStart"/>
-      <w:r>
-        <w:rPr>
-          <w:rFonts w:asciiTheme="minorHAnsi" w:hAnsiTheme="minorHAnsi" w:cs="Consolas"/>
-          <w:i/>
-          <w:sz w:val="22"/>
-          <w:szCs w:val="22"/>
-          <w:lang w:bidi="ar-SA"/>
-        </w:rPr>
-        <w:t>cppEchoServer</w:t>
-      </w:r>
-      <w:proofErr w:type="spellEnd"/>
-      <w:r>
-        <w:rPr>
-          <w:rFonts w:asciiTheme="minorHAnsi" w:hAnsiTheme="minorHAnsi" w:cs="Consolas"/>
-          <w:i/>
-          <w:sz w:val="22"/>
-          <w:szCs w:val="22"/>
-          <w:lang w:bidi="ar-SA"/>
-        </w:rPr>
-        <w:t xml:space="preserve"> &lt;port&gt;</w:t>
-      </w:r>
-      <w:r>
-        <w:rPr>
-          <w:rFonts w:asciiTheme="minorHAnsi" w:hAnsiTheme="minorHAnsi" w:cs="Consolas"/>
-          <w:sz w:val="22"/>
-          <w:szCs w:val="22"/>
-          <w:lang w:bidi="ar-SA"/>
-        </w:rPr>
-        <w:t>”</w:t>
+      <w:proofErr w:type="gramStart"/>
+      <w:r>
+        <w:rPr>
+          <w:rFonts w:asciiTheme="minorHAnsi" w:hAnsiTheme="minorHAnsi" w:cs="Consolas"/>
+          <w:sz w:val="22"/>
+          <w:szCs w:val="22"/>
+          <w:lang w:bidi="ar-SA"/>
+        </w:rPr>
+        <w:t>set</w:t>
+      </w:r>
+      <w:proofErr w:type="gramEnd"/>
+      <w:r>
+        <w:rPr>
+          <w:rFonts w:asciiTheme="minorHAnsi" w:hAnsiTheme="minorHAnsi" w:cs="Consolas"/>
+          <w:sz w:val="22"/>
+          <w:szCs w:val="22"/>
+          <w:lang w:bidi="ar-SA"/>
+        </w:rPr>
+        <w:t xml:space="preserve"> PATH=%PATH%;C:\</w:t>
+      </w:r>
+      <w:r>
+        <w:rPr>
+          <w:rFonts w:asciiTheme="minorHAnsi" w:hAnsiTheme="minorHAnsi" w:cs="Consolas"/>
+          <w:color w:val="000000"/>
+          <w:sz w:val="22"/>
+          <w:szCs w:val="22"/>
+          <w:u w:val="single"/>
+          <w:lang w:bidi="ar-SA"/>
+        </w:rPr>
+        <w:t>lma</w:t>
+      </w:r>
+      <w:r>
+        <w:rPr>
+          <w:rFonts w:asciiTheme="minorHAnsi" w:hAnsiTheme="minorHAnsi" w:cs="Consolas"/>
+          <w:sz w:val="22"/>
+          <w:szCs w:val="22"/>
+          <w:lang w:bidi="ar-SA"/>
+        </w:rPr>
+        <w:t>\</w:t>
+      </w:r>
+      <w:r>
+        <w:rPr>
+          <w:rFonts w:asciiTheme="minorHAnsi" w:hAnsiTheme="minorHAnsi" w:cs="Consolas"/>
+          <w:color w:val="000000"/>
+          <w:sz w:val="22"/>
+          <w:szCs w:val="22"/>
+          <w:u w:val="single"/>
+          <w:lang w:bidi="ar-SA"/>
+        </w:rPr>
+        <w:t>git</w:t>
+      </w:r>
+      <w:r>
+        <w:rPr>
+          <w:rFonts w:asciiTheme="minorHAnsi" w:hAnsiTheme="minorHAnsi" w:cs="Consolas"/>
+          <w:sz w:val="22"/>
+          <w:szCs w:val="22"/>
+          <w:lang w:bidi="ar-SA"/>
+        </w:rPr>
+        <w:t>\</w:t>
+      </w:r>
+      <w:r>
+        <w:rPr>
+          <w:rFonts w:asciiTheme="minorHAnsi" w:hAnsiTheme="minorHAnsi" w:cs="Consolas"/>
+          <w:color w:val="000000"/>
+          <w:sz w:val="22"/>
+          <w:szCs w:val="22"/>
+          <w:u w:val="single"/>
+          <w:lang w:bidi="ar-SA"/>
+        </w:rPr>
+        <w:t>codingforfun</w:t>
+      </w:r>
+      <w:r>
+        <w:rPr>
+          <w:rFonts w:asciiTheme="minorHAnsi" w:hAnsiTheme="minorHAnsi" w:cs="Consolas"/>
+          <w:sz w:val="22"/>
+          <w:szCs w:val="22"/>
+          <w:lang w:bidi="ar-SA"/>
+        </w:rPr>
+        <w:t>\cppSockets\Debug</w:t>
       </w:r>
     </w:p>
     <w:p>
@@ -467,48 +484,6 @@
           <w:lang w:bidi="ar-SA"/>
         </w:rPr>
       </w:pPr>
-      <w:proofErr w:type="spellStart"/>
-      <w:r>
-        <w:rPr>
-          <w:rFonts w:asciiTheme="minorHAnsi" w:hAnsiTheme="minorHAnsi" w:cs="Consolas"/>
-          <w:sz w:val="22"/>
-          <w:szCs w:val="22"/>
-          <w:lang w:bidi="ar-SA"/>
-        </w:rPr>
-        <w:t>E.g</w:t>
-      </w:r>
-      <w:proofErr w:type="spellEnd"/>
-      <w:r>
-        <w:rPr>
-          <w:rFonts w:asciiTheme="minorHAnsi" w:hAnsiTheme="minorHAnsi" w:cs="Consolas"/>
-          <w:sz w:val="22"/>
-          <w:szCs w:val="22"/>
-          <w:lang w:bidi="ar-SA"/>
-        </w:rPr>
-        <w:t xml:space="preserve"> </w:t>
-      </w:r>
-      <w:proofErr w:type="spellStart"/>
-      <w:r>
-        <w:rPr>
-          <w:rFonts w:asciiTheme="minorHAnsi" w:hAnsiTheme="minorHAnsi" w:cs="Consolas"/>
-          <w:i/>
-          <w:sz w:val="22"/>
-          <w:szCs w:val="22"/>
-          <w:lang w:bidi="ar-SA"/>
-        </w:rPr>
-        <w:t>cppEchoServer</w:t>
-      </w:r>
-      <w:proofErr w:type="spellEnd"/>
-      <w:r>
-        <w:rPr>
-          <w:rFonts w:asciiTheme="minorHAnsi" w:hAnsiTheme="minorHAnsi" w:cs="Consolas"/>
-          <w:i/>
-          <w:sz w:val="22"/>
-          <w:szCs w:val="22"/>
-          <w:lang w:bidi="ar-SA"/>
-        </w:rPr>
-        <w:t xml:space="preserve"> 3100</w:t>
-      </w:r>
     </w:p>
     <w:p>
       <w:pPr>
@@ -529,25 +504,7 @@
           <w:szCs w:val="22"/>
           <w:lang w:bidi="ar-SA"/>
         </w:rPr>
-        <w:t xml:space="preserve">To run the </w:t>
-      </w:r>
-      <w:r>
-        <w:rPr>
-          <w:rFonts w:asciiTheme="minorHAnsi" w:hAnsiTheme="minorHAnsi" w:cs="Consolas"/>
-          <w:sz w:val="22"/>
-          <w:szCs w:val="22"/>
-          <w:lang w:bidi="ar-SA"/>
-        </w:rPr>
-        <w:t>client</w:t>
-      </w:r>
-      <w:r>
-        <w:rPr>
-          <w:rFonts w:asciiTheme="minorHAnsi" w:hAnsiTheme="minorHAnsi" w:cs="Consolas"/>
-          <w:sz w:val="22"/>
-          <w:szCs w:val="22"/>
-          <w:lang w:bidi="ar-SA"/>
-        </w:rPr>
-        <w:t>, the command is “</w:t>
+        <w:t>To run the server, the command is “</w:t>
       </w:r>
       <w:proofErr w:type="spellStart"/>
       <w:r>
@@ -558,7 +515,7 @@
           <w:szCs w:val="22"/>
           <w:lang w:bidi="ar-SA"/>
         </w:rPr>
-        <w:t>cppEchoClient</w:t>
+        <w:t>cppEchoServer</w:t>
       </w:r>
       <w:proofErr w:type="spellEnd"/>
       <w:r>
@@ -569,83 +526,7 @@
           <w:szCs w:val="22"/>
           <w:lang w:bidi="ar-SA"/>
         </w:rPr>
-        <w:t xml:space="preserve"> &lt;</w:t>
-      </w:r>
-      <w:proofErr w:type="spellStart"/>
-      <w:r>
-        <w:rPr>
-          <w:rFonts w:asciiTheme="minorHAnsi" w:hAnsiTheme="minorHAnsi" w:cs="Consolas"/>
-          <w:i/>
-          <w:sz w:val="22"/>
-          <w:szCs w:val="22"/>
-          <w:lang w:bidi="ar-SA"/>
-        </w:rPr>
-        <w:t>host</w:t>
-      </w:r>
-      <w:proofErr w:type="gramStart"/>
-      <w:r>
-        <w:rPr>
-          <w:rFonts w:asciiTheme="minorHAnsi" w:hAnsiTheme="minorHAnsi" w:cs="Consolas"/>
-          <w:i/>
-          <w:sz w:val="22"/>
-          <w:szCs w:val="22"/>
-          <w:lang w:bidi="ar-SA"/>
-        </w:rPr>
-        <w:t>:</w:t>
-      </w:r>
-      <w:r>
-        <w:rPr>
-          <w:rFonts w:asciiTheme="minorHAnsi" w:hAnsiTheme="minorHAnsi" w:cs="Consolas"/>
-          <w:i/>
-          <w:sz w:val="22"/>
-          <w:szCs w:val="22"/>
-          <w:lang w:bidi="ar-SA"/>
-        </w:rPr>
-        <w:t>port</w:t>
-      </w:r>
-      <w:proofErr w:type="spellEnd"/>
-      <w:proofErr w:type="gramEnd"/>
-      <w:r>
-        <w:rPr>
-          <w:rFonts w:asciiTheme="minorHAnsi" w:hAnsiTheme="minorHAnsi" w:cs="Consolas"/>
-          <w:i/>
-          <w:sz w:val="22"/>
-          <w:szCs w:val="22"/>
-          <w:lang w:bidi="ar-SA"/>
-        </w:rPr>
-        <w:t>&gt;</w:t>
-      </w:r>
-      <w:r>
-        <w:rPr>
-          <w:rFonts w:asciiTheme="minorHAnsi" w:hAnsiTheme="minorHAnsi" w:cs="Consolas"/>
-          <w:i/>
-          <w:sz w:val="22"/>
-          <w:szCs w:val="22"/>
-          <w:lang w:bidi="ar-SA"/>
-        </w:rPr>
-        <w:t xml:space="preserve"> &lt;</w:t>
-      </w:r>
-      <w:proofErr w:type="spellStart"/>
-      <w:r>
-        <w:rPr>
-          <w:rFonts w:asciiTheme="minorHAnsi" w:hAnsiTheme="minorHAnsi" w:cs="Consolas"/>
-          <w:i/>
-          <w:sz w:val="22"/>
-          <w:szCs w:val="22"/>
-          <w:lang w:bidi="ar-SA"/>
-        </w:rPr>
-        <w:t>host:port</w:t>
-      </w:r>
-      <w:proofErr w:type="spellEnd"/>
-      <w:r>
-        <w:rPr>
-          <w:rFonts w:asciiTheme="minorHAnsi" w:hAnsiTheme="minorHAnsi" w:cs="Consolas"/>
-          <w:i/>
-          <w:sz w:val="22"/>
-          <w:szCs w:val="22"/>
-          <w:lang w:bidi="ar-SA"/>
-        </w:rPr>
-        <w:t>&gt;</w:t>
+        <w:t xml:space="preserve"> &lt;port&gt;</w:t>
       </w:r>
       <w:r>
         <w:rPr>
@@ -698,7 +579,7 @@
           <w:szCs w:val="22"/>
           <w:lang w:bidi="ar-SA"/>
         </w:rPr>
-        <w:t>cppEchoClient</w:t>
+        <w:t>cppEchoServer</w:t>
       </w:r>
       <w:proofErr w:type="spellEnd"/>
       <w:r>
@@ -709,49 +590,7 @@
           <w:szCs w:val="22"/>
           <w:lang w:bidi="ar-SA"/>
         </w:rPr>
-        <w:t xml:space="preserve"> </w:t>
-      </w:r>
-      <w:r>
-        <w:rPr>
-          <w:rFonts w:asciiTheme="minorHAnsi" w:hAnsiTheme="minorHAnsi" w:cs="Consolas"/>
-          <w:i/>
-          <w:sz w:val="22"/>
-          <w:szCs w:val="22"/>
-          <w:lang w:bidi="ar-SA"/>
-        </w:rPr>
-        <w:t>localhost</w:t>
-      </w:r>
-      <w:proofErr w:type="gramStart"/>
-      <w:r>
-        <w:rPr>
-          <w:rFonts w:asciiTheme="minorHAnsi" w:hAnsiTheme="minorHAnsi" w:cs="Consolas"/>
-          <w:i/>
-          <w:sz w:val="22"/>
-          <w:szCs w:val="22"/>
-          <w:lang w:bidi="ar-SA"/>
-        </w:rPr>
-        <w:t>:</w:t>
-      </w:r>
-      <w:r>
-        <w:rPr>
-          <w:rFonts w:asciiTheme="minorHAnsi" w:hAnsiTheme="minorHAnsi" w:cs="Consolas"/>
-          <w:i/>
-          <w:sz w:val="22"/>
-          <w:szCs w:val="22"/>
-          <w:lang w:bidi="ar-SA"/>
-        </w:rPr>
-        <w:t>3100</w:t>
-      </w:r>
-      <w:proofErr w:type="gramEnd"/>
-      <w:r>
-        <w:rPr>
-          <w:rFonts w:asciiTheme="minorHAnsi" w:hAnsiTheme="minorHAnsi" w:cs="Consolas"/>
-          <w:i/>
-          <w:sz w:val="22"/>
-          <w:szCs w:val="22"/>
-          <w:lang w:bidi="ar-SA"/>
-        </w:rPr>
-        <w:t xml:space="preserve"> localHost:3101</w:t>
+        <w:t xml:space="preserve"> 3100</w:t>
       </w:r>
     </w:p>
     <w:p>
@@ -760,12 +599,185 @@
         <w:autoSpaceDN w:val="0"/>
         <w:adjustRightInd w:val="0"/>
         <w:rPr>
-          <w:rFonts w:ascii="Consolas" w:hAnsi="Consolas" w:cs="Consolas"/>
-          <w:sz w:val="20"/>
-          <w:szCs w:val="20"/>
-          <w:lang w:bidi="ar-SA"/>
-        </w:rPr>
-      </w:pPr>
+          <w:rFonts w:asciiTheme="minorHAnsi" w:hAnsiTheme="minorHAnsi" w:cs="Consolas"/>
+          <w:sz w:val="22"/>
+          <w:szCs w:val="22"/>
+          <w:lang w:bidi="ar-SA"/>
+        </w:rPr>
+      </w:pPr>
+      <w:r>
+        <w:rPr>
+          <w:rFonts w:asciiTheme="minorHAnsi" w:hAnsiTheme="minorHAnsi" w:cs="Consolas"/>
+          <w:sz w:val="22"/>
+          <w:szCs w:val="22"/>
+          <w:lang w:bidi="ar-SA"/>
+        </w:rPr>
+        <w:t>To run the client, the command is “</w:t>
+      </w:r>
+      <w:proofErr w:type="spellStart"/>
+      <w:r>
+        <w:rPr>
+          <w:rFonts w:asciiTheme="minorHAnsi" w:hAnsiTheme="minorHAnsi" w:cs="Consolas"/>
+          <w:i/>
+          <w:sz w:val="22"/>
+          <w:szCs w:val="22"/>
+          <w:lang w:bidi="ar-SA"/>
+        </w:rPr>
+        <w:t>cppEchoClient</w:t>
+      </w:r>
+      <w:proofErr w:type="spellEnd"/>
+      <w:r>
+        <w:rPr>
+          <w:rFonts w:asciiTheme="minorHAnsi" w:hAnsiTheme="minorHAnsi" w:cs="Consolas"/>
+          <w:i/>
+          <w:sz w:val="22"/>
+          <w:szCs w:val="22"/>
+          <w:lang w:bidi="ar-SA"/>
+        </w:rPr>
+        <w:t xml:space="preserve"> &lt;</w:t>
+      </w:r>
+      <w:proofErr w:type="spellStart"/>
+      <w:r>
+        <w:rPr>
+          <w:rFonts w:asciiTheme="minorHAnsi" w:hAnsiTheme="minorHAnsi" w:cs="Consolas"/>
+          <w:i/>
+          <w:sz w:val="22"/>
+          <w:szCs w:val="22"/>
+          <w:lang w:bidi="ar-SA"/>
+        </w:rPr>
+        <w:t>host</w:t>
+      </w:r>
+      <w:proofErr w:type="gramStart"/>
+      <w:r>
+        <w:rPr>
+          <w:rFonts w:asciiTheme="minorHAnsi" w:hAnsiTheme="minorHAnsi" w:cs="Consolas"/>
+          <w:i/>
+          <w:sz w:val="22"/>
+          <w:szCs w:val="22"/>
+          <w:lang w:bidi="ar-SA"/>
+        </w:rPr>
+        <w:t>:port</w:t>
+      </w:r>
+      <w:proofErr w:type="spellEnd"/>
+      <w:proofErr w:type="gramEnd"/>
+      <w:r>
+        <w:rPr>
+          <w:rFonts w:asciiTheme="minorHAnsi" w:hAnsiTheme="minorHAnsi" w:cs="Consolas"/>
+          <w:i/>
+          <w:sz w:val="22"/>
+          <w:szCs w:val="22"/>
+          <w:lang w:bidi="ar-SA"/>
+        </w:rPr>
+        <w:t>&gt; &lt;</w:t>
+      </w:r>
+      <w:proofErr w:type="spellStart"/>
+      <w:r>
+        <w:rPr>
+          <w:rFonts w:asciiTheme="minorHAnsi" w:hAnsiTheme="minorHAnsi" w:cs="Consolas"/>
+          <w:i/>
+          <w:sz w:val="22"/>
+          <w:szCs w:val="22"/>
+          <w:lang w:bidi="ar-SA"/>
+        </w:rPr>
+        <w:t>host:port</w:t>
+      </w:r>
+      <w:proofErr w:type="spellEnd"/>
+      <w:r>
+        <w:rPr>
+          <w:rFonts w:asciiTheme="minorHAnsi" w:hAnsiTheme="minorHAnsi" w:cs="Consolas"/>
+          <w:i/>
+          <w:sz w:val="22"/>
+          <w:szCs w:val="22"/>
+          <w:lang w:bidi="ar-SA"/>
+        </w:rPr>
+        <w:t>&gt;</w:t>
+      </w:r>
+      <w:r>
+        <w:rPr>
+          <w:rFonts w:asciiTheme="minorHAnsi" w:hAnsiTheme="minorHAnsi" w:cs="Consolas"/>
+          <w:sz w:val="22"/>
+          <w:szCs w:val="22"/>
+          <w:lang w:bidi="ar-SA"/>
+        </w:rPr>
+        <w:t>”</w:t>
+      </w:r>
+    </w:p>
+    <w:p>
+      <w:pPr>
+        <w:autoSpaceDE w:val="0"/>
+        <w:autoSpaceDN w:val="0"/>
+        <w:adjustRightInd w:val="0"/>
+        <w:rPr>
+          <w:rFonts w:asciiTheme="minorHAnsi" w:hAnsiTheme="minorHAnsi" w:cs="Consolas"/>
+          <w:sz w:val="22"/>
+          <w:szCs w:val="22"/>
+          <w:lang w:bidi="ar-SA"/>
+        </w:rPr>
+      </w:pPr>
+      <w:proofErr w:type="spellStart"/>
+      <w:r>
+        <w:rPr>
+          <w:rFonts w:asciiTheme="minorHAnsi" w:hAnsiTheme="minorHAnsi" w:cs="Consolas"/>
+          <w:sz w:val="22"/>
+          <w:szCs w:val="22"/>
+          <w:lang w:bidi="ar-SA"/>
+        </w:rPr>
+        <w:t>E.g</w:t>
+      </w:r>
+      <w:proofErr w:type="spellEnd"/>
+      <w:r>
+        <w:rPr>
+          <w:rFonts w:asciiTheme="minorHAnsi" w:hAnsiTheme="minorHAnsi" w:cs="Consolas"/>
+          <w:sz w:val="22"/>
+          <w:szCs w:val="22"/>
+          <w:lang w:bidi="ar-SA"/>
+        </w:rPr>
+        <w:t xml:space="preserve"> </w:t>
+      </w:r>
+      <w:proofErr w:type="spellStart"/>
+      <w:r>
+        <w:rPr>
+          <w:rFonts w:asciiTheme="minorHAnsi" w:hAnsiTheme="minorHAnsi" w:cs="Consolas"/>
+          <w:i/>
+          <w:sz w:val="22"/>
+          <w:szCs w:val="22"/>
+          <w:lang w:bidi="ar-SA"/>
+        </w:rPr>
+        <w:t>cppEchoClient</w:t>
+      </w:r>
+      <w:proofErr w:type="spellEnd"/>
+      <w:r>
+        <w:rPr>
+          <w:rFonts w:asciiTheme="minorHAnsi" w:hAnsiTheme="minorHAnsi" w:cs="Consolas"/>
+          <w:i/>
+          <w:sz w:val="22"/>
+          <w:szCs w:val="22"/>
+          <w:lang w:bidi="ar-SA"/>
+        </w:rPr>
+        <w:t xml:space="preserve"> localhost</w:t>
+      </w:r>
+      <w:proofErr w:type="gramStart"/>
+      <w:r>
+        <w:rPr>
+          <w:rFonts w:asciiTheme="minorHAnsi" w:hAnsiTheme="minorHAnsi" w:cs="Consolas"/>
+          <w:i/>
+          <w:sz w:val="22"/>
+          <w:szCs w:val="22"/>
+          <w:lang w:bidi="ar-SA"/>
+        </w:rPr>
+        <w:t>:3100</w:t>
+      </w:r>
+      <w:proofErr w:type="gramEnd"/>
+      <w:r>
+        <w:rPr>
+          <w:rFonts w:asciiTheme="minorHAnsi" w:hAnsiTheme="minorHAnsi" w:cs="Consolas"/>
+          <w:i/>
+          <w:sz w:val="22"/>
+          <w:szCs w:val="22"/>
+          <w:lang w:bidi="ar-SA"/>
+        </w:rPr>
+        <w:t xml:space="preserve"> localHost:3101</w:t>
+      </w:r>
     </w:p>
     <w:p>
       <w:pPr>
@@ -931,29 +943,7 @@
           <w:u w:val="single"/>
           <w:lang w:bidi="ar-SA"/>
         </w:rPr>
-        <w:t>thread</w:t>
-      </w:r>
-      <w:r>
-        <w:rPr>
-          <w:rFonts w:asciiTheme="minorHAnsi" w:hAnsiTheme="minorHAnsi" w:cs="Consolas"/>
-          <w:color w:val="000000"/>
-          <w:sz w:val="22"/>
-          <w:szCs w:val="22"/>
-          <w:u w:val="single"/>
-          <w:lang w:bidi="ar-SA"/>
-        </w:rPr>
-        <w:t>-</w:t>
-      </w:r>
-      <w:r>
-        <w:rPr>
-          <w:rFonts w:asciiTheme="minorHAnsi" w:hAnsiTheme="minorHAnsi" w:cs="Consolas"/>
-          <w:color w:val="000000"/>
-          <w:sz w:val="22"/>
-          <w:szCs w:val="22"/>
-          <w:u w:val="single"/>
-          <w:lang w:bidi="ar-SA"/>
-        </w:rPr>
-        <w:t>safe</w:t>
+        <w:t>thread-safe</w:t>
       </w:r>
       <w:r>
         <w:rPr>
@@ -1074,25 +1064,7 @@
           <w:szCs w:val="22"/>
           <w:lang w:bidi="ar-SA"/>
         </w:rPr>
-        <w:t xml:space="preserve">Graceful shutdown </w:t>
-      </w:r>
-      <w:r>
-        <w:rPr>
-          <w:rFonts w:asciiTheme="minorHAnsi" w:hAnsiTheme="minorHAnsi" w:cs="Consolas"/>
-          <w:sz w:val="22"/>
-          <w:szCs w:val="22"/>
-          <w:lang w:bidi="ar-SA"/>
-        </w:rPr>
-        <w:t xml:space="preserve">not yet implemented, e.g. </w:t>
-      </w:r>
-      <w:r>
-        <w:rPr>
-          <w:rFonts w:asciiTheme="minorHAnsi" w:hAnsiTheme="minorHAnsi" w:cs="Consolas"/>
-          <w:sz w:val="22"/>
-          <w:szCs w:val="22"/>
-          <w:lang w:bidi="ar-SA"/>
-        </w:rPr>
-        <w:t>a client to send a shutdown signal to server or via Windows Services control.</w:t>
+        <w:t>Graceful shutdown not yet implemented, e.g. a client to send a shutdown signal to server or via Windows Services control.</w:t>
       </w:r>
     </w:p>
     <w:p>
@@ -1119,25 +1091,7 @@
           <w:szCs w:val="22"/>
           <w:lang w:bidi="ar-SA"/>
         </w:rPr>
-        <w:t xml:space="preserve">Upon </w:t>
-      </w:r>
-      <w:r>
-        <w:rPr>
-          <w:rFonts w:asciiTheme="minorHAnsi" w:hAnsiTheme="minorHAnsi" w:cs="Consolas"/>
-          <w:sz w:val="22"/>
-          <w:szCs w:val="22"/>
-          <w:lang w:bidi="ar-SA"/>
-        </w:rPr>
-        <w:t xml:space="preserve">client lost </w:t>
-      </w:r>
-      <w:r>
-        <w:rPr>
-          <w:rFonts w:asciiTheme="minorHAnsi" w:hAnsiTheme="minorHAnsi" w:cs="Consolas"/>
-          <w:sz w:val="22"/>
-          <w:szCs w:val="22"/>
-          <w:lang w:bidi="ar-SA"/>
-        </w:rPr>
-        <w:t>detection, Server should remove invalid socket entries from Sessions.</w:t>
+        <w:t>Upon client lost detection, Server should remove invalid socket entries from Sessions.</w:t>
       </w:r>
     </w:p>
     <w:p>
@@ -1487,7 +1441,6 @@
           <w:szCs w:val="22"/>
           <w:lang w:bidi="ar-SA"/>
         </w:rPr>
-        <w:lastRenderedPageBreak/>
         <w:t>Client detects lost connection on receive thread. Currently it does not notify lost connection to main sending thread.</w:t>
       </w:r>
     </w:p>
@@ -1533,6 +1486,25 @@
     </w:p>
     <w:p>
       <w:pPr>
+        <w:rPr>
+          <w:rFonts w:asciiTheme="minorHAnsi" w:hAnsiTheme="minorHAnsi" w:cs="Consolas"/>
+          <w:sz w:val="22"/>
+          <w:szCs w:val="22"/>
+          <w:lang w:bidi="ar-SA"/>
+        </w:rPr>
+      </w:pPr>
+      <w:r>
+        <w:rPr>
+          <w:rFonts w:asciiTheme="minorHAnsi" w:hAnsiTheme="minorHAnsi" w:cs="Consolas"/>
+          <w:sz w:val="22"/>
+          <w:szCs w:val="22"/>
+          <w:lang w:bidi="ar-SA"/>
+        </w:rPr>
+        <w:br w:type="page"/>
+      </w:r>
+    </w:p>
+    <w:p>
+      <w:pPr>
         <w:autoSpaceDE w:val="0"/>
         <w:autoSpaceDN w:val="0"/>
         <w:adjustRightInd w:val="0"/>
@@ -1557,8 +1529,6 @@
         </w:rPr>
         <w:t>Screenshots Examples</w:t>
       </w:r>
-      <w:bookmarkStart w:id="0" w:name="_GoBack"/>
-      <w:bookmarkEnd w:id="0"/>
     </w:p>
     <w:p/>
     <w:p>
@@ -1885,7 +1855,6 @@
           <w:noProof/>
           <w:lang w:bidi="ar-SA"/>
         </w:rPr>
-        <w:lastRenderedPageBreak/>
         <w:drawing>
           <wp:inline distT="0" distB="0" distL="0" distR="0" wp14:anchorId="60AC5E34" wp14:editId="3DCE0517">
             <wp:extent cx="5486400" cy="1104900"/>
@@ -2058,7 +2027,6 @@
     </w:p>
     <w:p>
       <w:r>
-        <w:lastRenderedPageBreak/>
         <w:t>On next send</w:t>
       </w:r>
       <w:r>
@@ -2201,7 +2169,6 @@
     </w:p>
     <w:p>
       <w:r>
-        <w:lastRenderedPageBreak/>
         <w:t>Similarly,</w:t>
       </w:r>
       <w:r>

</xml_diff>